<commit_message>
add usage of metcleaning cn
</commit_message>
<xml_diff>
--- a/vignettes/Usage_of_MetCleaning_cn.docx
+++ b/vignettes/Usage_of_MetCleaning_cn.docx
@@ -204,39 +204,6 @@
           <w:rStyle w:val="StringTok"/>
         </w:rPr>
         <w:t>"positive"</w:t>
-      </w:r>
-      <w:r>
-        <w:rPr>
-          <w:rStyle w:val="NormalTok"/>
-        </w:rPr>
-        <w:t xml:space="preserve">, </w:t>
-      </w:r>
-      <w:r>
-        <w:br/>
-      </w:r>
-      <w:r>
-        <w:rPr>
-          <w:rStyle w:val="NormalTok"/>
-        </w:rPr>
-        <w:t xml:space="preserve">                       </w:t>
-      </w:r>
-      <w:r>
-        <w:rPr>
-          <w:rStyle w:val="DataTypeTok"/>
-        </w:rPr>
-        <w:t>hasQC =</w:t>
-      </w:r>
-      <w:r>
-        <w:rPr>
-          <w:rStyle w:val="NormalTok"/>
-        </w:rPr>
-        <w:t xml:space="preserve"> </w:t>
-      </w:r>
-      <w:r>
-        <w:rPr>
-          <w:rStyle w:val="StringTok"/>
-        </w:rPr>
-        <w:t>"yes"</w:t>
       </w:r>
       <w:r>
         <w:rPr>
@@ -455,29 +422,19 @@
           <w:lang w:eastAsia="zh-CN"/>
         </w:rPr>
       </w:pPr>
+      <w:bookmarkStart w:id="2" w:name="_GoBack"/>
+      <w:bookmarkEnd w:id="2"/>
       <w:r>
         <w:rPr>
           <w:lang w:eastAsia="zh-CN"/>
         </w:rPr>
-        <w:t>hasQC</w:t>
+        <w:t xml:space="preserve">MetFlowData: </w:t>
       </w:r>
       <w:r>
         <w:rPr>
           <w:lang w:eastAsia="zh-CN"/>
         </w:rPr>
-        <w:t>：数据中是否包含</w:t>
-      </w:r>
-      <w:r>
-        <w:rPr>
-          <w:lang w:eastAsia="zh-CN"/>
-        </w:rPr>
-        <w:t>QC</w:t>
-      </w:r>
-      <w:r>
-        <w:rPr>
-          <w:lang w:eastAsia="zh-CN"/>
-        </w:rPr>
-        <w:t>数据。</w:t>
+        <w:t>要进行一级和二级匹配的数据的数据。</w:t>
       </w:r>
     </w:p>
     <w:p>
@@ -487,21 +444,24 @@
           <w:ilvl w:val="0"/>
           <w:numId w:val="3"/>
         </w:numPr>
-        <w:rPr>
-          <w:lang w:eastAsia="zh-CN"/>
-        </w:rPr>
-      </w:pPr>
-      <w:r>
-        <w:rPr>
-          <w:lang w:eastAsia="zh-CN"/>
-        </w:rPr>
-        <w:t xml:space="preserve">MetFlowData: </w:t>
-      </w:r>
-      <w:r>
-        <w:rPr>
-          <w:lang w:eastAsia="zh-CN"/>
-        </w:rPr>
-        <w:t>要进行一级和二级匹配的数据的数据。</w:t>
+      </w:pPr>
+      <w:r>
+        <w:t xml:space="preserve">mz.tolerance: </w:t>
+      </w:r>
+      <w:r>
+        <w:t>匹配时的</w:t>
+      </w:r>
+      <w:r>
+        <w:t>mz</w:t>
+      </w:r>
+      <w:r>
+        <w:t>误差范围。默认为</w:t>
+      </w:r>
+      <w:r>
+        <w:t>30(±30ppm)</w:t>
+      </w:r>
+      <w:r>
+        <w:t>。</w:t>
       </w:r>
     </w:p>
     <w:p>
@@ -513,19 +473,19 @@
         </w:numPr>
       </w:pPr>
       <w:r>
-        <w:t xml:space="preserve">mz.tolerance: </w:t>
+        <w:t xml:space="preserve">rt.tolerance: </w:t>
       </w:r>
       <w:r>
         <w:t>匹配时的</w:t>
       </w:r>
       <w:r>
-        <w:t>mz</w:t>
+        <w:t>rt</w:t>
       </w:r>
       <w:r>
         <w:t>误差范围。默认为</w:t>
       </w:r>
       <w:r>
-        <w:t>30(±30ppm)</w:t>
+        <w:t>180(±180s)</w:t>
       </w:r>
       <w:r>
         <w:t>。</w:t>
@@ -533,37 +493,10 @@
     </w:p>
     <w:p>
       <w:pPr>
-        <w:pStyle w:val="Compact"/>
-        <w:numPr>
-          <w:ilvl w:val="0"/>
-          <w:numId w:val="3"/>
-        </w:numPr>
-      </w:pPr>
-      <w:r>
-        <w:t xml:space="preserve">rt.tolerance: </w:t>
-      </w:r>
-      <w:r>
-        <w:t>匹配时的</w:t>
-      </w:r>
-      <w:r>
-        <w:t>rt</w:t>
-      </w:r>
-      <w:r>
-        <w:t>误差范围。默认为</w:t>
-      </w:r>
-      <w:r>
-        <w:t>180(±180s)</w:t>
-      </w:r>
-      <w:r>
-        <w:t>。</w:t>
-      </w:r>
-    </w:p>
-    <w:p>
-      <w:pPr>
         <w:pStyle w:val="2"/>
       </w:pPr>
-      <w:bookmarkStart w:id="2" w:name="做所有处理过程"/>
-      <w:bookmarkEnd w:id="2"/>
+      <w:bookmarkStart w:id="3" w:name="做所有处理过程"/>
+      <w:bookmarkEnd w:id="3"/>
       <w:r>
         <w:t>做所有处理过程</w:t>
       </w:r>
@@ -955,10 +888,9 @@
       <w:pPr>
         <w:pStyle w:val="3"/>
       </w:pPr>
-      <w:bookmarkStart w:id="3" w:name="-1"/>
-      <w:bookmarkEnd w:id="3"/>
-      <w:r>
-        <w:lastRenderedPageBreak/>
+      <w:bookmarkStart w:id="4" w:name="-1"/>
+      <w:bookmarkEnd w:id="4"/>
+      <w:r>
         <w:t>参数含义</w:t>
       </w:r>
     </w:p>
@@ -986,6 +918,7 @@
         </w:numPr>
       </w:pPr>
       <w:r>
+        <w:lastRenderedPageBreak/>
         <w:t xml:space="preserve">sample.information: </w:t>
       </w:r>
       <w:r>
@@ -1176,8 +1109,8 @@
       <w:pPr>
         <w:pStyle w:val="3"/>
       </w:pPr>
-      <w:bookmarkStart w:id="4" w:name="peak-identificationms2"/>
-      <w:bookmarkEnd w:id="4"/>
+      <w:bookmarkStart w:id="5" w:name="peak-identificationms2"/>
+      <w:bookmarkEnd w:id="5"/>
       <w:r>
         <w:t>处理所需数据，另外</w:t>
       </w:r>
@@ -1256,8 +1189,8 @@
           <w:lang w:eastAsia="zh-CN"/>
         </w:rPr>
       </w:pPr>
-      <w:bookmarkStart w:id="5" w:name="对于那些可以超过零值比例的样品可以选择是否删除掉"/>
-      <w:bookmarkEnd w:id="5"/>
+      <w:bookmarkStart w:id="6" w:name="对于那些可以超过零值比例的样品可以选择是否删除掉"/>
+      <w:bookmarkEnd w:id="6"/>
       <w:r>
         <w:rPr>
           <w:lang w:eastAsia="zh-CN"/>
@@ -1321,8 +1254,6 @@
       <w:pPr>
         <w:pStyle w:val="ImageCaption"/>
       </w:pPr>
-      <w:bookmarkStart w:id="6" w:name="_GoBack"/>
-      <w:bookmarkEnd w:id="6"/>
     </w:p>
     <w:sectPr>
       <w:pgSz w:w="12240" w:h="15840"/>

</xml_diff>